<commit_message>
Tunning "Tunning" qw: wq: " exit quit :qw :wq q /q
</commit_message>
<xml_diff>
--- a/Tunning_KNN.docx
+++ b/Tunning_KNN.docx
@@ -5,7 +5,11 @@
     <w:p>
       <w:pPr>
         <w:rPr>
-          <w:rFonts w:ascii="Times New Roman" w:eastAsia="Times New Roman" w:hAnsi="Times New Roman" w:cs="Times New Roman"/>
+          <w:rFonts w:ascii="Helvetica Neue" w:eastAsia="Times New Roman" w:hAnsi="Helvetica Neue" w:cs="Times New Roman"/>
+          <w:color w:val="000000"/>
+          <w:sz w:val="21"/>
+          <w:szCs w:val="21"/>
+          <w:shd w:val="clear" w:color="auto" w:fill="FFFFFF"/>
         </w:rPr>
       </w:pPr>
       <w:bookmarkStart w:id="0" w:name="_GoBack"/>
@@ -19,6 +23,195 @@
           <w:shd w:val="clear" w:color="auto" w:fill="FFFFFF"/>
         </w:rPr>
         <w:t>Let's say we work at a credit card company and we're trying to figure out if people are going to pay their bills on time. We have everyone's purchases, split into four main categories: groceries, dining out, utilities, and entertainment. What are some ways you might use KNN to create this model? What aspects of KNN would be useful? Write up your thoughts in submit a link below.</w:t>
+      </w:r>
+    </w:p>
+    <w:p>
+      <w:pPr>
+        <w:rPr>
+          <w:rFonts w:ascii="Helvetica Neue" w:eastAsia="Times New Roman" w:hAnsi="Helvetica Neue" w:cs="Times New Roman"/>
+          <w:color w:val="000000"/>
+          <w:sz w:val="21"/>
+          <w:szCs w:val="21"/>
+          <w:shd w:val="clear" w:color="auto" w:fill="FFFFFF"/>
+        </w:rPr>
+      </w:pPr>
+    </w:p>
+    <w:p>
+      <w:pPr>
+        <w:rPr>
+          <w:rFonts w:ascii="Helvetica Neue" w:eastAsia="Times New Roman" w:hAnsi="Helvetica Neue" w:cs="Times New Roman"/>
+          <w:color w:val="000000"/>
+          <w:sz w:val="21"/>
+          <w:szCs w:val="21"/>
+          <w:shd w:val="clear" w:color="auto" w:fill="FFFFFF"/>
+        </w:rPr>
+      </w:pPr>
+    </w:p>
+    <w:p>
+      <w:pPr>
+        <w:rPr>
+          <w:rFonts w:ascii="Times New Roman" w:eastAsia="Times New Roman" w:hAnsi="Times New Roman" w:cs="Times New Roman"/>
+        </w:rPr>
+      </w:pPr>
+      <w:r>
+        <w:rPr>
+          <w:rFonts w:ascii="Helvetica Neue" w:eastAsia="Times New Roman" w:hAnsi="Helvetica Neue" w:cs="Times New Roman"/>
+          <w:color w:val="000000"/>
+          <w:sz w:val="21"/>
+          <w:szCs w:val="21"/>
+          <w:shd w:val="clear" w:color="auto" w:fill="FFFFFF"/>
+        </w:rPr>
+        <w:t xml:space="preserve">First, I might generate a column that includes the total bill to see if that predicts whether people will pay on time. Larger bills might be paid later. </w:t>
+      </w:r>
+      <w:r>
+        <w:rPr>
+          <w:rFonts w:ascii="Helvetica Neue" w:eastAsia="Times New Roman" w:hAnsi="Helvetica Neue" w:cs="Times New Roman"/>
+          <w:color w:val="000000"/>
+          <w:sz w:val="21"/>
+          <w:szCs w:val="21"/>
+          <w:shd w:val="clear" w:color="auto" w:fill="FFFFFF"/>
+        </w:rPr>
+        <w:t>KNN would then be used to fit</w:t>
+      </w:r>
+      <w:r>
+        <w:rPr>
+          <w:rFonts w:ascii="Helvetica Neue" w:eastAsia="Times New Roman" w:hAnsi="Helvetica Neue" w:cs="Times New Roman"/>
+          <w:color w:val="000000"/>
+          <w:sz w:val="21"/>
+          <w:szCs w:val="21"/>
+          <w:shd w:val="clear" w:color="auto" w:fill="FFFFFF"/>
+        </w:rPr>
+        <w:t xml:space="preserve"> continuous purchase features </w:t>
+      </w:r>
+      <w:r>
+        <w:rPr>
+          <w:rFonts w:ascii="Helvetica Neue" w:eastAsia="Times New Roman" w:hAnsi="Helvetica Neue" w:cs="Times New Roman"/>
+          <w:color w:val="000000"/>
+          <w:sz w:val="21"/>
+          <w:szCs w:val="21"/>
+          <w:shd w:val="clear" w:color="auto" w:fill="FFFFFF"/>
+        </w:rPr>
+        <w:t xml:space="preserve">with </w:t>
+      </w:r>
+      <w:r>
+        <w:rPr>
+          <w:rFonts w:ascii="Helvetica Neue" w:eastAsia="Times New Roman" w:hAnsi="Helvetica Neue" w:cs="Times New Roman"/>
+          <w:color w:val="000000"/>
+          <w:sz w:val="21"/>
+          <w:szCs w:val="21"/>
+          <w:shd w:val="clear" w:color="auto" w:fill="FFFFFF"/>
+        </w:rPr>
+        <w:t>late and on-time payer</w:t>
+      </w:r>
+      <w:r>
+        <w:rPr>
+          <w:rFonts w:ascii="Helvetica Neue" w:eastAsia="Times New Roman" w:hAnsi="Helvetica Neue" w:cs="Times New Roman"/>
+          <w:color w:val="000000"/>
+          <w:sz w:val="21"/>
+          <w:szCs w:val="21"/>
+          <w:shd w:val="clear" w:color="auto" w:fill="FFFFFF"/>
+        </w:rPr>
+        <w:t xml:space="preserve"> categories</w:t>
+      </w:r>
+      <w:r>
+        <w:rPr>
+          <w:rFonts w:ascii="Helvetica Neue" w:eastAsia="Times New Roman" w:hAnsi="Helvetica Neue" w:cs="Times New Roman"/>
+          <w:color w:val="000000"/>
+          <w:sz w:val="21"/>
+          <w:szCs w:val="21"/>
+          <w:shd w:val="clear" w:color="auto" w:fill="FFFFFF"/>
+        </w:rPr>
+        <w:t xml:space="preserve">. The k </w:t>
+      </w:r>
+      <w:r>
+        <w:rPr>
+          <w:rFonts w:ascii="Helvetica Neue" w:eastAsia="Times New Roman" w:hAnsi="Helvetica Neue" w:cs="Times New Roman"/>
+          <w:color w:val="000000"/>
+          <w:sz w:val="21"/>
+          <w:szCs w:val="21"/>
+          <w:shd w:val="clear" w:color="auto" w:fill="FFFFFF"/>
+        </w:rPr>
+        <w:t xml:space="preserve">variable </w:t>
+      </w:r>
+      <w:r>
+        <w:rPr>
+          <w:rFonts w:ascii="Helvetica Neue" w:eastAsia="Times New Roman" w:hAnsi="Helvetica Neue" w:cs="Times New Roman"/>
+          <w:color w:val="000000"/>
+          <w:sz w:val="21"/>
+          <w:szCs w:val="21"/>
+          <w:shd w:val="clear" w:color="auto" w:fill="FFFFFF"/>
+        </w:rPr>
+        <w:t xml:space="preserve">could be tested at multiple sizes to see where the time to complete </w:t>
+      </w:r>
+      <w:r>
+        <w:rPr>
+          <w:rFonts w:ascii="Helvetica Neue" w:eastAsia="Times New Roman" w:hAnsi="Helvetica Neue" w:cs="Times New Roman"/>
+          <w:color w:val="000000"/>
+          <w:sz w:val="21"/>
+          <w:szCs w:val="21"/>
+          <w:shd w:val="clear" w:color="auto" w:fill="FFFFFF"/>
+        </w:rPr>
+        <w:t xml:space="preserve">the program </w:t>
+      </w:r>
+      <w:r>
+        <w:rPr>
+          <w:rFonts w:ascii="Helvetica Neue" w:eastAsia="Times New Roman" w:hAnsi="Helvetica Neue" w:cs="Times New Roman"/>
+          <w:color w:val="000000"/>
+          <w:sz w:val="21"/>
+          <w:szCs w:val="21"/>
+          <w:shd w:val="clear" w:color="auto" w:fill="FFFFFF"/>
+        </w:rPr>
+        <w:t xml:space="preserve">and </w:t>
+      </w:r>
+      <w:r>
+        <w:rPr>
+          <w:rFonts w:ascii="Helvetica Neue" w:eastAsia="Times New Roman" w:hAnsi="Helvetica Neue" w:cs="Times New Roman"/>
+          <w:color w:val="000000"/>
+          <w:sz w:val="21"/>
+          <w:szCs w:val="21"/>
+          <w:shd w:val="clear" w:color="auto" w:fill="FFFFFF"/>
+        </w:rPr>
+        <w:t xml:space="preserve">the </w:t>
+      </w:r>
+      <w:r>
+        <w:rPr>
+          <w:rFonts w:ascii="Helvetica Neue" w:eastAsia="Times New Roman" w:hAnsi="Helvetica Neue" w:cs="Times New Roman"/>
+          <w:color w:val="000000"/>
+          <w:sz w:val="21"/>
+          <w:szCs w:val="21"/>
+          <w:shd w:val="clear" w:color="auto" w:fill="FFFFFF"/>
+        </w:rPr>
+        <w:t xml:space="preserve">accuracy are both optimal. The distances between </w:t>
+      </w:r>
+      <w:r>
+        <w:rPr>
+          <w:rFonts w:ascii="Helvetica Neue" w:eastAsia="Times New Roman" w:hAnsi="Helvetica Neue" w:cs="Times New Roman"/>
+          <w:color w:val="000000"/>
+          <w:sz w:val="21"/>
+          <w:szCs w:val="21"/>
+          <w:shd w:val="clear" w:color="auto" w:fill="FFFFFF"/>
+        </w:rPr>
+        <w:t>a</w:t>
+      </w:r>
+      <w:r>
+        <w:rPr>
+          <w:rFonts w:ascii="Helvetica Neue" w:eastAsia="Times New Roman" w:hAnsi="Helvetica Neue" w:cs="Times New Roman"/>
+          <w:color w:val="000000"/>
+          <w:sz w:val="21"/>
+          <w:szCs w:val="21"/>
+          <w:shd w:val="clear" w:color="auto" w:fill="FFFFFF"/>
+        </w:rPr>
+        <w:t xml:space="preserve"> </w:t>
+      </w:r>
+      <w:r>
+        <w:rPr>
+          <w:rFonts w:ascii="Helvetica Neue" w:eastAsia="Times New Roman" w:hAnsi="Helvetica Neue" w:cs="Times New Roman"/>
+          <w:color w:val="000000"/>
+          <w:sz w:val="21"/>
+          <w:szCs w:val="21"/>
+          <w:shd w:val="clear" w:color="auto" w:fill="FFFFFF"/>
+        </w:rPr>
+        <w:t>test and train data with known features and classification as either late or on-time payer could be used to test the accuracy by dividing total – failed predictions by the total predictions.</w:t>
       </w:r>
     </w:p>
     <w:p/>

</xml_diff>